<commit_message>
Add \contentstart command for page numbering from content section
- Add \contentstart command to start page numbering from 1 after TOC
- Update reference document with footer for page numbers
- Configure even/odd page footer references (rId7/rId8)
- Keep \sectionbreak for section breaks without page numbers

Usage:
  \sectionbreak  - Section break only (no footer)
  \contentstart  - Section break + page 1 start + footer display

🤖 Generated with [Claude Code](https://claude.com/claude-code)

Co-Authored-By: Claude Opus 4.5 <noreply@anthropic.com>
</commit_message>
<xml_diff>
--- a/config/_b-thesis-template.docx
+++ b/config/_b-thesis-template.docx
@@ -148,7 +148,7 @@
         </w:sectPr>
       </w:pPr>
     </w:p>
-    <w:bookmarkStart w:id="21" w:name="序論"/>
+    <w:bookmarkStart w:id="23" w:name="序論"/>
     <w:p>
       <w:pPr>
         <w:pStyle w:val="10"/>
@@ -191,7 +191,7 @@
         <w:t xml:space="preserve">本論文はテンプレートのサンプルとして作成されたものであり、内容は生成AIによって生成されています。実際の研究内容ではなく、Markdownでの学術論文執筆方法を示すための例示です。</w:t>
       </w:r>
     </w:p>
-    <w:bookmarkStart w:id="18" w:name="背景"/>
+    <w:bookmarkStart w:id="20" w:name="背景"/>
     <w:p>
       <w:pPr>
         <w:pStyle w:val="20"/>
@@ -243,8 +243,8 @@
         <w:t xml:space="preserve">近年では、Markdownが軽量なマークアップ言語として、プログラミングやドキュメント作成の分野で普及している。内容と体裁を分離する設計思想を持ち、バージョン管理システムとの親和性が高い点が特徴である。</w:t>
       </w:r>
     </w:p>
-    <w:bookmarkEnd w:id="18"/>
-    <w:bookmarkStart w:id="19" w:name="課題"/>
+    <w:bookmarkEnd w:id="20"/>
+    <w:bookmarkStart w:id="21" w:name="課題"/>
     <w:p>
       <w:pPr>
         <w:pStyle w:val="20"/>
@@ -276,8 +276,8 @@
         <w:t xml:space="preserve">LaTeXは複雑な記法により学習コストが高く、初学者にとって導入の障壁となっている。また、ワードプロセッサーは内容と書式を混在させることが多く、文書の一貫性維持や複数人での共同編集において課題がある。このような背景から、よりシンプルな記法で執筆でき、かつ学術論文に必要な機能を備えた環境が求められている。</w:t>
       </w:r>
     </w:p>
-    <w:bookmarkEnd w:id="19"/>
-    <w:bookmarkStart w:id="20" w:name="目的"/>
+    <w:bookmarkEnd w:id="21"/>
+    <w:bookmarkStart w:id="22" w:name="目的"/>
     <w:p>
       <w:pPr>
         <w:pStyle w:val="20"/>
@@ -314,9 +314,9 @@
         <w:br w:type="page"/>
       </w:r>
     </w:p>
-    <w:bookmarkEnd w:id="20"/>
-    <w:bookmarkEnd w:id="21"/>
-    <w:bookmarkStart w:id="25" w:name="関連技術サービス"/>
+    <w:bookmarkEnd w:id="22"/>
+    <w:bookmarkEnd w:id="23"/>
+    <w:bookmarkStart w:id="27" w:name="関連技術サービス"/>
     <w:p>
       <w:pPr>
         <w:pStyle w:val="10"/>
@@ -348,7 +348,7 @@
         <w:t xml:space="preserve">学術論文の執筆と組版には、様々な技術とツールが利用されている。本章では、本研究に関連する主要な技術とサービスを概観する。</w:t>
       </w:r>
     </w:p>
-    <w:bookmarkStart w:id="22" w:name="学術論文執筆ツール"/>
+    <w:bookmarkStart w:id="24" w:name="学術論文執筆ツール"/>
     <w:p>
       <w:pPr>
         <w:pStyle w:val="20"/>
@@ -398,8 +398,8 @@
         <w:t xml:space="preserve">Docsなどのワードプロセッサーも、直感的な操作性から多くの研究者に利用されている。</w:t>
       </w:r>
     </w:p>
-    <w:bookmarkEnd w:id="22"/>
-    <w:bookmarkStart w:id="23" w:name="参考文献管理技術"/>
+    <w:bookmarkEnd w:id="24"/>
+    <w:bookmarkStart w:id="25" w:name="参考文献管理技術"/>
     <w:p>
       <w:pPr>
         <w:pStyle w:val="20"/>
@@ -440,8 +440,8 @@
         <w:t xml:space="preserve">Language）は様々な引用スタイルを定義するための仕様である。これらの技術により、文献データと引用スタイルを分離して管理することが可能となっている。</w:t>
       </w:r>
     </w:p>
-    <w:bookmarkEnd w:id="23"/>
-    <w:bookmarkStart w:id="24" w:name="markdownと文書変換"/>
+    <w:bookmarkEnd w:id="25"/>
+    <w:bookmarkStart w:id="26" w:name="markdownと文書変換"/>
     <w:p>
       <w:pPr>
         <w:pStyle w:val="20"/>
@@ -508,9 +508,9 @@
         <w:t xml:space="preserve">Notebooksがある。これらはコードと文書を統合し、再現可能な研究を実現するツールとして、データサイエンス分野で普及している。</w:t>
       </w:r>
     </w:p>
-    <w:bookmarkEnd w:id="24"/>
-    <w:bookmarkEnd w:id="25"/>
-    <w:bookmarkStart w:id="30" w:name="関連研究"/>
+    <w:bookmarkEnd w:id="26"/>
+    <w:bookmarkEnd w:id="27"/>
+    <w:bookmarkStart w:id="32" w:name="関連研究"/>
     <w:p>
       <w:pPr>
         <w:pStyle w:val="10"/>
@@ -551,7 +551,7 @@
         <w:t xml:space="preserve">。本章では、プレーンテキストベースのアプローチの学術的背景を整理する。</w:t>
       </w:r>
     </w:p>
-    <w:bookmarkStart w:id="28" w:name="プレーンテキストの利点"/>
+    <w:bookmarkStart w:id="30" w:name="プレーンテキストの利点"/>
     <w:p>
       <w:pPr>
         <w:pStyle w:val="20"/>
@@ -580,10 +580,10 @@
         <w:rPr>
           <w:rFonts w:hint="eastAsia"/>
         </w:rPr>
-        <w:t xml:space="preserve">プレーンテキスト形式は以下のような利点を提供する：</w:t>
-      </w:r>
-    </w:p>
-    <w:bookmarkStart w:id="26" w:name="技術的な利点"/>
+        <w:t xml:space="preserve">プレーンテキスト形式は以下のような利点を提供する。</w:t>
+      </w:r>
+    </w:p>
+    <w:bookmarkStart w:id="28" w:name="技術的な利点"/>
     <w:p>
       <w:pPr>
         <w:pStyle w:val="30"/>
@@ -679,8 +679,8 @@
         <w:t xml:space="preserve">ソフトウェア依存性の最小化</w:t>
       </w:r>
     </w:p>
-    <w:bookmarkEnd w:id="26"/>
-    <w:bookmarkStart w:id="27" w:name="実用的な利点"/>
+    <w:bookmarkEnd w:id="28"/>
+    <w:bookmarkStart w:id="29" w:name="実用的な利点"/>
     <w:p>
       <w:pPr>
         <w:pStyle w:val="30"/>
@@ -746,43 +746,43 @@
         <w:t xml:space="preserve">軽量で高速な処理</w:t>
       </w:r>
     </w:p>
-    <w:bookmarkEnd w:id="27"/>
-    <w:bookmarkEnd w:id="28"/>
-    <w:bookmarkStart w:id="29" w:name="学術執筆への応用"/>
-    <w:p>
-      <w:pPr>
-        <w:pStyle w:val="20"/>
-      </w:pPr>
-      <w:r>
-        <w:rPr>
-          <w:rStyle w:val="SectionNumber"/>
-        </w:rPr>
-        <w:t xml:space="preserve">3.2</w:t>
-      </w:r>
-      <w:r>
-        <w:tab/>
-      </w:r>
-      <w:r>
-        <w:rPr>
-          <w:rFonts w:hint="eastAsia"/>
-        </w:rPr>
-        <w:t xml:space="preserve">学術執筆への応用</w:t>
-      </w:r>
-    </w:p>
-    <w:p>
-      <w:pPr>
-        <w:pStyle w:val="FirstParagraph"/>
-      </w:pPr>
-      <w:r>
-        <w:rPr>
-          <w:rFonts w:hint="eastAsia"/>
-        </w:rPr>
-        <w:t xml:space="preserve">従来、学術論文の執筆にはLaTeXが広く用いられてきた。しかし、LaTeXの複雑な記法は学習コストが高く、執筆よりも組版に時間を取られる問題があった。近年では、よりシンプルなMarkdown記法で執筆し、必要に応じてLaTeXの機能を利用するアプローチが注目されている。特に、再現可能な研究の文脈において、コードと文書を統合できる点が評価されている。</w:t>
-      </w:r>
-    </w:p>
     <w:bookmarkEnd w:id="29"/>
     <w:bookmarkEnd w:id="30"/>
-    <w:bookmarkStart w:id="33" w:name="提案手法"/>
+    <w:bookmarkStart w:id="31" w:name="学術執筆への応用"/>
+    <w:p>
+      <w:pPr>
+        <w:pStyle w:val="20"/>
+      </w:pPr>
+      <w:r>
+        <w:rPr>
+          <w:rStyle w:val="SectionNumber"/>
+        </w:rPr>
+        <w:t xml:space="preserve">3.2</w:t>
+      </w:r>
+      <w:r>
+        <w:tab/>
+      </w:r>
+      <w:r>
+        <w:rPr>
+          <w:rFonts w:hint="eastAsia"/>
+        </w:rPr>
+        <w:t xml:space="preserve">学術執筆への応用</w:t>
+      </w:r>
+    </w:p>
+    <w:p>
+      <w:pPr>
+        <w:pStyle w:val="FirstParagraph"/>
+      </w:pPr>
+      <w:r>
+        <w:rPr>
+          <w:rFonts w:hint="eastAsia"/>
+        </w:rPr>
+        <w:t xml:space="preserve">従来、学術論文の執筆にはLaTeXが広く用いられてきた。しかし、LaTeXの複雑な記法は学習コストが高く、執筆よりも組版に時間を取られる問題があった。近年では、よりシンプルなMarkdown記法で執筆し、必要に応じてLaTeXの機能を利用するアプローチが注目されている。特に、再現可能な研究の文脈において、コードと文書を統合できる点が評価されている。</w:t>
+      </w:r>
+    </w:p>
+    <w:bookmarkEnd w:id="31"/>
+    <w:bookmarkEnd w:id="32"/>
+    <w:bookmarkStart w:id="35" w:name="提案手法"/>
     <w:p>
       <w:pPr>
         <w:pStyle w:val="10"/>
@@ -814,7 +814,7 @@
         <w:t xml:space="preserve">本研究では、Markdownを用いた学術論文執筆テンプレートシステムを提案する。</w:t>
       </w:r>
     </w:p>
-    <w:bookmarkStart w:id="31" w:name="テンプレートの設計方針"/>
+    <w:bookmarkStart w:id="33" w:name="テンプレートの設計方針"/>
     <w:p>
       <w:pPr>
         <w:pStyle w:val="20"/>
@@ -843,7 +843,7 @@
         <w:rPr>
           <w:rFonts w:hint="eastAsia"/>
         </w:rPr>
-        <w:t xml:space="preserve">テンプレートは以下の主要コンポーネントで構成される：</w:t>
+        <w:t xml:space="preserve">テンプレートは以下の主要コンポーネントで構成される。</w:t>
       </w:r>
     </w:p>
     <w:p>
@@ -906,8 +906,8 @@
         <w:t xml:space="preserve">自動変換のためのビルドスクリプト</w:t>
       </w:r>
     </w:p>
-    <w:bookmarkEnd w:id="31"/>
-    <w:bookmarkStart w:id="32" w:name="アーキテクチャ"/>
+    <w:bookmarkEnd w:id="33"/>
+    <w:bookmarkStart w:id="34" w:name="アーキテクチャ"/>
     <w:p>
       <w:pPr>
         <w:pStyle w:val="20"/>
@@ -933,7 +933,7 @@
         <w:rPr>
           <w:rFonts w:hint="eastAsia"/>
         </w:rPr>
-        <w:t xml:space="preserve">システムの全体構成は以下の通りである：</w:t>
+        <w:t xml:space="preserve">システムの全体構成は以下の通りである。</w:t>
       </w:r>
     </w:p>
     <w:p>
@@ -1040,9 +1040,9 @@
         <w:t xml:space="preserve">Word形式等への出力</w:t>
       </w:r>
     </w:p>
-    <w:bookmarkEnd w:id="32"/>
-    <w:bookmarkEnd w:id="33"/>
-    <w:bookmarkStart w:id="54" w:name="実装"/>
+    <w:bookmarkEnd w:id="34"/>
+    <w:bookmarkEnd w:id="35"/>
+    <w:bookmarkStart w:id="57" w:name="実装"/>
     <w:p>
       <w:pPr>
         <w:pStyle w:val="10"/>
@@ -1063,7 +1063,7 @@
         <w:t xml:space="preserve">実装</w:t>
       </w:r>
     </w:p>
-    <w:bookmarkStart w:id="34" w:name="実装技術"/>
+    <w:bookmarkStart w:id="36" w:name="実装技術"/>
     <w:p>
       <w:pPr>
         <w:pStyle w:val="20"/>
@@ -1092,7 +1092,7 @@
         <w:rPr>
           <w:rFonts w:hint="eastAsia"/>
         </w:rPr>
-        <w:t xml:space="preserve">実装はPandocをコア変換エンジンとして使用し、以下のための追加フィルターを含む：</w:t>
+        <w:t xml:space="preserve">実装はPandocをコア変換エンジンとして使用し、以下のための追加フィルターを含む。</w:t>
       </w:r>
     </w:p>
     <w:p>
@@ -1215,8 +1215,8 @@
         <w:t xml:space="preserve">相互参照管理（pandoc-crossref）</w:t>
       </w:r>
     </w:p>
-    <w:bookmarkEnd w:id="34"/>
-    <w:bookmarkStart w:id="35" w:name="ビルドシステム"/>
+    <w:bookmarkEnd w:id="36"/>
+    <w:bookmarkStart w:id="37" w:name="ビルドシステム"/>
     <w:p>
       <w:pPr>
         <w:pStyle w:val="20"/>
@@ -1257,7 +1257,7 @@
         <w:rPr>
           <w:rFonts w:hint="eastAsia"/>
         </w:rPr>
-        <w:t xml:space="preserve">コマンドで自動化されており、以下のように実行する：</w:t>
+        <w:t xml:space="preserve">コマンドで自動化されており、以下のように実行する。</w:t>
       </w:r>
     </w:p>
     <w:p>
@@ -1365,8 +1365,8 @@
         <w:t xml:space="preserve">の実行オプションを指定することが重要である。</w:t>
       </w:r>
     </w:p>
-    <w:bookmarkEnd w:id="35"/>
-    <w:bookmarkStart w:id="50" w:name="markdown記法"/>
+    <w:bookmarkEnd w:id="37"/>
+    <w:bookmarkStart w:id="53" w:name="markdown記法"/>
     <w:p>
       <w:pPr>
         <w:pStyle w:val="20"/>
@@ -1398,7 +1398,7 @@
         <w:t xml:space="preserve">本テンプレートで使用する主要なMarkdown記法について説明する。</w:t>
       </w:r>
     </w:p>
-    <w:bookmarkStart w:id="36" w:name="見出しと構造"/>
+    <w:bookmarkStart w:id="38" w:name="見出しと構造"/>
     <w:p>
       <w:pPr>
         <w:pStyle w:val="30"/>
@@ -1445,7 +1445,7 @@
         <w:rPr>
           <w:rFonts w:hint="eastAsia"/>
         </w:rPr>
-        <w:t xml:space="preserve">の数で階層を表現する：</w:t>
+        <w:t xml:space="preserve">の数で階層を表現する。</w:t>
       </w:r>
     </w:p>
     <w:p>
@@ -1503,7 +1503,7 @@
         <w:rPr>
           <w:rFonts w:hint="eastAsia"/>
         </w:rPr>
-        <w:t xml:space="preserve">を付与する：</w:t>
+        <w:t xml:space="preserve">を付与する。</w:t>
       </w:r>
     </w:p>
     <w:p>
@@ -1517,8 +1517,8 @@
         <w:t xml:space="preserve"># 謝辞 {.unnumbered}</w:t>
       </w:r>
     </w:p>
-    <w:bookmarkEnd w:id="36"/>
-    <w:bookmarkStart w:id="46" w:name="図表の挿入と相互参照"/>
+    <w:bookmarkEnd w:id="38"/>
+    <w:bookmarkStart w:id="48" w:name="図表の挿入と相互参照"/>
     <w:p>
       <w:pPr>
         <w:pStyle w:val="30"/>
@@ -1547,7 +1547,7 @@
         <w:rPr>
           <w:rFonts w:hint="eastAsia"/>
         </w:rPr>
-        <w:t xml:space="preserve">図の挿入は以下の形式で行う：</w:t>
+        <w:t xml:space="preserve">図の挿入は以下の形式で行う。</w:t>
       </w:r>
     </w:p>
     <w:p>
@@ -1640,10 +1640,10 @@
         <w:rPr>
           <w:rFonts w:hint="eastAsia"/>
         </w:rPr>
-        <w:t xml:space="preserve">実際の使用例を以下に示す。SVG形式の図は以下のように挿入できる：</w:t>
-      </w:r>
-    </w:p>
-    <w:bookmarkStart w:id="41" w:name="fig:workflow"/>
+        <w:t xml:space="preserve">実際の使用例を以下に示す。SVG形式の図は以下のように挿入できる。</w:t>
+      </w:r>
+    </w:p>
+    <w:bookmarkStart w:id="43" w:name="fig:workflow"/>
     <w:p>
       <w:pPr>
         <w:pStyle w:val="CaptionedFigure"/>
@@ -1653,24 +1653,24 @@
           <wp:inline>
             <wp:extent cx="4480560" cy="3520440"/>
             <wp:effectExtent b="0" l="0" r="0" t="0"/>
-            <wp:docPr descr="図 1: 研究フローの概要図" title="" id="38" name="Picture"/>
+            <wp:docPr descr="図 1: 研究フローの概要図" title="" id="40" name="Picture"/>
             <a:graphic>
               <a:graphicData uri="http://schemas.openxmlformats.org/drawingml/2006/picture">
                 <pic:pic>
                   <pic:nvPicPr>
-                    <pic:cNvPr descr="assets/sample_figure.svg" id="39" name="Picture"/>
+                    <pic:cNvPr descr="assets/sample_figure.svg" id="41" name="Picture"/>
                     <pic:cNvPicPr>
                       <a:picLocks noChangeArrowheads="1" noChangeAspect="1"/>
                     </pic:cNvPicPr>
                   </pic:nvPicPr>
                   <pic:blipFill>
-                    <a:blip r:embed="rId40">
+                    <a:blip r:embed="rId42">
                       <a:extLst>
                         <a:ext uri="{28A0092B-C50C-407E-A947-70E740481C1C}">
                           <a14:useLocalDpi xmlns:a14="http://schemas.microsoft.com/office/drawing/2010/main" val="0"/>
                         </a:ext>
                         <a:ext uri="{96DAC541-7B7A-43D3-8B79-37D633B846F1}">
-                          <asvg:svgBlip xmlns:asvg="http://schemas.microsoft.com/office/drawing/2016/SVG/main" r:embed="rId37"/>
+                          <asvg:svgBlip xmlns:asvg="http://schemas.microsoft.com/office/drawing/2016/SVG/main" r:embed="rId39"/>
                         </a:ext>
                       </a:extLst>
                     </a:blip>
@@ -1720,7 +1720,7 @@
         <w:t xml:space="preserve">研究フローの概要図</w:t>
       </w:r>
     </w:p>
-    <w:bookmarkEnd w:id="41"/>
+    <w:bookmarkEnd w:id="43"/>
     <w:p>
       <w:pPr>
         <w:pStyle w:val="a1"/>
@@ -1761,7 +1761,7 @@
         <w:t xml:space="preserve">2は、ラスター画像の挿入例を示している。</w:t>
       </w:r>
     </w:p>
-    <w:bookmarkStart w:id="45" w:name="fig:sample-png"/>
+    <w:bookmarkStart w:id="47" w:name="fig:sample-png"/>
     <w:p>
       <w:pPr>
         <w:pStyle w:val="CaptionedFigure"/>
@@ -1771,18 +1771,18 @@
           <wp:inline>
             <wp:extent cx="2800350" cy="933450"/>
             <wp:effectExtent b="0" l="0" r="0" t="0"/>
-            <wp:docPr descr="図 2: ラスター画像の例（300×100ピクセル）" title="" id="43" name="Picture"/>
+            <wp:docPr descr="図 2: ラスター画像の例（300×100ピクセル）" title="" id="45" name="Picture"/>
             <a:graphic>
               <a:graphicData uri="http://schemas.openxmlformats.org/drawingml/2006/picture">
                 <pic:pic>
                   <pic:nvPicPr>
-                    <pic:cNvPr descr="assets/300_100.png" id="44" name="Picture"/>
+                    <pic:cNvPr descr="assets/300_100.png" id="46" name="Picture"/>
                     <pic:cNvPicPr>
                       <a:picLocks noChangeArrowheads="1" noChangeAspect="1"/>
                     </pic:cNvPicPr>
                   </pic:nvPicPr>
                   <pic:blipFill>
-                    <a:blip r:embed="rId42"/>
+                    <a:blip r:embed="rId44"/>
                     <a:stretch>
                       <a:fillRect/>
                     </a:stretch>
@@ -1829,7 +1829,7 @@
         <w:t xml:space="preserve">ラスター画像の例（300×100ピクセル）</w:t>
       </w:r>
     </w:p>
-    <w:bookmarkEnd w:id="45"/>
+    <w:bookmarkEnd w:id="47"/>
     <w:p>
       <w:pPr>
         <w:pStyle w:val="a1"/>
@@ -1853,8 +1853,8 @@
         <w:t xml:space="preserve">属性で調整可能であり、元のアスペクト比を保ちながら文書に適切なサイズで表示される。</w:t>
       </w:r>
     </w:p>
-    <w:bookmarkEnd w:id="46"/>
-    <w:bookmarkStart w:id="47" w:name="引用と参考文献"/>
+    <w:bookmarkEnd w:id="48"/>
+    <w:bookmarkStart w:id="49" w:name="引用と参考文献"/>
     <w:p>
       <w:pPr>
         <w:pStyle w:val="30"/>
@@ -1913,7 +1913,7 @@
         <w:rPr>
           <w:rFonts w:hint="eastAsia"/>
         </w:rPr>
-        <w:t xml:space="preserve">では以下の形式で文献を記述する：</w:t>
+        <w:t xml:space="preserve">では以下の形式で文献を記述する。</w:t>
       </w:r>
     </w:p>
     <w:p>
@@ -2286,7 +2286,7 @@
         <w:rPr>
           <w:rFonts w:hint="eastAsia"/>
         </w:rPr>
-        <w:t xml:space="preserve">のように参照する。文献の引用は以下の形式で記述する：</w:t>
+        <w:t xml:space="preserve">のように参照する。文献の引用は以下の形式で記述する。</w:t>
       </w:r>
     </w:p>
     <w:p>
@@ -2357,8 +2357,8 @@
         <w:t xml:space="preserve">において...</w:t>
       </w:r>
     </w:p>
-    <w:bookmarkEnd w:id="47"/>
-    <w:bookmarkStart w:id="48" w:name="コードブロック"/>
+    <w:bookmarkEnd w:id="49"/>
+    <w:bookmarkStart w:id="50" w:name="コードブロック"/>
     <w:p>
       <w:pPr>
         <w:pStyle w:val="30"/>
@@ -2384,7 +2384,7 @@
         <w:rPr>
           <w:rFonts w:hint="eastAsia"/>
         </w:rPr>
-        <w:t xml:space="preserve">コードブロックはバッククォート3つで囲むことで記述する。言語名を指定することでシンタックスハイライトが適用される。以下はPythonコードの例である：</w:t>
+        <w:t xml:space="preserve">コードブロックはバッククォート3つで囲むことで記述する。言語名を指定することでシンタックスハイライトが適用される。以下はPythonコードの例である。</w:t>
       </w:r>
     </w:p>
     <w:p>
@@ -2545,8 +2545,8 @@
         <w:t xml:space="preserve">None</w:t>
       </w:r>
     </w:p>
-    <w:bookmarkEnd w:id="48"/>
-    <w:bookmarkStart w:id="49" w:name="その他の記法"/>
+    <w:bookmarkEnd w:id="50"/>
+    <w:bookmarkStart w:id="52" w:name="その他の記法"/>
     <w:p>
       <w:pPr>
         <w:pStyle w:val="30"/>
@@ -2789,27 +2789,230 @@
         <w:t xml:space="preserve">を使用する。</w:t>
       </w:r>
     </w:p>
-    <w:bookmarkEnd w:id="49"/>
-    <w:bookmarkEnd w:id="50"/>
-    <w:bookmarkStart w:id="53" w:name="数式表示の実装"/>
-    <w:p>
-      <w:pPr>
-        <w:pStyle w:val="20"/>
-      </w:pPr>
-      <w:r>
-        <w:rPr>
-          <w:rStyle w:val="SectionNumber"/>
-        </w:rPr>
-        <w:t xml:space="preserve">5.4</w:t>
-      </w:r>
-      <w:r>
-        <w:tab/>
-      </w:r>
-      <w:r>
-        <w:rPr>
-          <w:rFonts w:hint="eastAsia"/>
-        </w:rPr>
-        <w:t xml:space="preserve">数式表示の実装</w:t>
+    <w:p>
+      <w:pPr>
+        <w:pStyle w:val="a1"/>
+      </w:pPr>
+      <w:r>
+        <w:rPr>
+          <w:rFonts w:hint="eastAsia"/>
+        </w:rPr>
+        <w:t xml:space="preserve">表は以下の形式で記述する。列の揃え位置は</w:t>
+      </w:r>
+      <w:r>
+        <w:t xml:space="preserve"> </w:t>
+      </w:r>
+      <w:r>
+        <w:rPr>
+          <w:rStyle w:val="VerbatimChar"/>
+        </w:rPr>
+        <w:t xml:space="preserve">:------</w:t>
+      </w:r>
+      <w:r>
+        <w:t xml:space="preserve"> </w:t>
+      </w:r>
+      <w:r>
+        <w:rPr>
+          <w:rFonts w:hint="eastAsia"/>
+        </w:rPr>
+        <w:t xml:space="preserve">(左揃え)、</w:t>
+      </w:r>
+      <w:r>
+        <w:rPr>
+          <w:rStyle w:val="VerbatimChar"/>
+        </w:rPr>
+        <w:t xml:space="preserve">:-----:</w:t>
+      </w:r>
+      <w:r>
+        <w:t xml:space="preserve"> </w:t>
+      </w:r>
+      <w:r>
+        <w:rPr>
+          <w:rFonts w:hint="eastAsia"/>
+        </w:rPr>
+        <w:t xml:space="preserve">(中央揃え)、</w:t>
+      </w:r>
+      <w:r>
+        <w:rPr>
+          <w:rStyle w:val="VerbatimChar"/>
+        </w:rPr>
+        <w:t xml:space="preserve">------:</w:t>
+      </w:r>
+      <w:r>
+        <w:t xml:space="preserve"> </w:t>
+      </w:r>
+      <w:r>
+        <w:rPr>
+          <w:rFonts w:hint="eastAsia"/>
+        </w:rPr>
+        <w:t xml:space="preserve">(右揃え)</w:t>
+      </w:r>
+      <w:r>
+        <w:t xml:space="preserve"> </w:t>
+      </w:r>
+      <w:r>
+        <w:rPr>
+          <w:rFonts w:hint="eastAsia"/>
+        </w:rPr>
+        <w:t xml:space="preserve">で指定できる。コロンを指定しない場合は左揃えとなる。</w:t>
+      </w:r>
+    </w:p>
+    <w:p>
+      <w:pPr>
+        <w:pStyle w:val="SourceCode0"/>
+      </w:pPr>
+      <w:r>
+        <w:rPr>
+          <w:rStyle w:val="PreprocessorTok"/>
+        </w:rPr>
+        <w:t xml:space="preserve">|</w:t>
+      </w:r>
+      <w:r>
+        <w:rPr>
+          <w:rStyle w:val="NormalTok"/>
+        </w:rPr>
+        <w:t xml:space="preserve"> 項目 </w:t>
+      </w:r>
+      <w:r>
+        <w:rPr>
+          <w:rStyle w:val="PreprocessorTok"/>
+        </w:rPr>
+        <w:t xml:space="preserve">|</w:t>
+      </w:r>
+      <w:r>
+        <w:rPr>
+          <w:rStyle w:val="NormalTok"/>
+        </w:rPr>
+        <w:t xml:space="preserve"> 値1 </w:t>
+      </w:r>
+      <w:r>
+        <w:rPr>
+          <w:rStyle w:val="PreprocessorTok"/>
+        </w:rPr>
+        <w:t xml:space="preserve">|</w:t>
+      </w:r>
+      <w:r>
+        <w:rPr>
+          <w:rStyle w:val="NormalTok"/>
+        </w:rPr>
+        <w:t xml:space="preserve"> 値2 </w:t>
+      </w:r>
+      <w:r>
+        <w:rPr>
+          <w:rStyle w:val="PreprocessorTok"/>
+        </w:rPr>
+        <w:t xml:space="preserve">|</w:t>
+      </w:r>
+      <w:r>
+        <w:br/>
+      </w:r>
+      <w:r>
+        <w:rPr>
+          <w:rStyle w:val="PreprocessorTok"/>
+        </w:rPr>
+        <w:t xml:space="preserve">|:------|--------|------------|</w:t>
+      </w:r>
+      <w:r>
+        <w:br/>
+      </w:r>
+      <w:r>
+        <w:rPr>
+          <w:rStyle w:val="PreprocessorTok"/>
+        </w:rPr>
+        <w:t xml:space="preserve">|</w:t>
+      </w:r>
+      <w:r>
+        <w:rPr>
+          <w:rStyle w:val="NormalTok"/>
+        </w:rPr>
+        <w:t xml:space="preserve"> データA </w:t>
+      </w:r>
+      <w:r>
+        <w:rPr>
+          <w:rStyle w:val="PreprocessorTok"/>
+        </w:rPr>
+        <w:t xml:space="preserve">|</w:t>
+      </w:r>
+      <w:r>
+        <w:rPr>
+          <w:rStyle w:val="NormalTok"/>
+        </w:rPr>
+        <w:t xml:space="preserve"> 100 </w:t>
+      </w:r>
+      <w:r>
+        <w:rPr>
+          <w:rStyle w:val="PreprocessorTok"/>
+        </w:rPr>
+        <w:t xml:space="preserve">|</w:t>
+      </w:r>
+      <w:r>
+        <w:rPr>
+          <w:rStyle w:val="NormalTok"/>
+        </w:rPr>
+        <w:t xml:space="preserve"> 200 </w:t>
+      </w:r>
+      <w:r>
+        <w:rPr>
+          <w:rStyle w:val="PreprocessorTok"/>
+        </w:rPr>
+        <w:t xml:space="preserve">|</w:t>
+      </w:r>
+      <w:r>
+        <w:br/>
+      </w:r>
+      <w:r>
+        <w:rPr>
+          <w:rStyle w:val="PreprocessorTok"/>
+        </w:rPr>
+        <w:t xml:space="preserve">|</w:t>
+      </w:r>
+      <w:r>
+        <w:rPr>
+          <w:rStyle w:val="NormalTok"/>
+        </w:rPr>
+        <w:t xml:space="preserve"> データB </w:t>
+      </w:r>
+      <w:r>
+        <w:rPr>
+          <w:rStyle w:val="PreprocessorTok"/>
+        </w:rPr>
+        <w:t xml:space="preserve">|</w:t>
+      </w:r>
+      <w:r>
+        <w:rPr>
+          <w:rStyle w:val="NormalTok"/>
+        </w:rPr>
+        <w:t xml:space="preserve"> 150 </w:t>
+      </w:r>
+      <w:r>
+        <w:rPr>
+          <w:rStyle w:val="PreprocessorTok"/>
+        </w:rPr>
+        <w:t xml:space="preserve">|</w:t>
+      </w:r>
+      <w:r>
+        <w:rPr>
+          <w:rStyle w:val="NormalTok"/>
+        </w:rPr>
+        <w:t xml:space="preserve"> 250 </w:t>
+      </w:r>
+      <w:r>
+        <w:rPr>
+          <w:rStyle w:val="PreprocessorTok"/>
+        </w:rPr>
+        <w:t xml:space="preserve">|</w:t>
+      </w:r>
+      <w:r>
+        <w:br/>
+      </w:r>
+      <w:r>
+        <w:br/>
+      </w:r>
+      <w:r>
+        <w:rPr>
+          <w:rStyle w:val="NormalTok"/>
+        </w:rPr>
+        <w:t xml:space="preserve">: 表のキャプション {#tbl:table_id}</w:t>
       </w:r>
     </w:p>
     <w:p>
@@ -2820,211 +3023,25 @@
         <w:rPr>
           <w:rFonts w:hint="eastAsia"/>
         </w:rPr>
-        <w:t xml:space="preserve">LaTeX形式で数式を記述することができる。インライン数式は</w:t>
-      </w:r>
-      <w:r>
-        <w:t xml:space="preserve"> </w:t>
-      </w:r>
-      <m:oMath>
-        <m:r>
-          <m:t>E</m:t>
-        </m:r>
-        <m:r>
-          <m:rPr>
-            <m:sty m:val="p"/>
-          </m:rPr>
-          <m:t>=</m:t>
-        </m:r>
-        <m:r>
-          <m:t>m</m:t>
-        </m:r>
-        <m:sSup>
-          <m:e>
-            <m:r>
-              <m:t>c</m:t>
-            </m:r>
-          </m:e>
-          <m:sup>
-            <m:r>
-              <m:t>2</m:t>
-            </m:r>
-          </m:sup>
-        </m:sSup>
-      </m:oMath>
-      <w:r>
-        <w:t xml:space="preserve"> </w:t>
-      </w:r>
-      <w:r>
-        <w:rPr>
-          <w:rFonts w:hint="eastAsia"/>
-        </w:rPr>
-        <w:t xml:space="preserve">のように、ディスプレイ数式は以下のように記述する：</w:t>
-      </w:r>
-    </w:p>
-    <w:p>
-      <w:pPr>
-        <w:pStyle w:val="a1"/>
-      </w:pPr>
-      <w:bookmarkStart w:id="51" w:name="eq:derivative"/>
-      <m:oMathPara>
-        <m:oMathParaPr>
-          <m:jc m:val="center"/>
-        </m:oMathParaPr>
-        <m:oMath>
-          <m:sSup>
-            <m:e>
-              <m:r>
-                <m:t>f</m:t>
-              </m:r>
-            </m:e>
-            <m:sup>
-              <m:r>
-                <m:rPr>
-                  <m:sty m:val="p"/>
-                </m:rPr>
-                <m:t>′</m:t>
-              </m:r>
-            </m:sup>
-          </m:sSup>
-          <m:r>
-            <m:rPr>
-              <m:sty m:val="p"/>
-            </m:rPr>
-            <m:t>(</m:t>
-          </m:r>
-          <m:r>
-            <m:t>x</m:t>
-          </m:r>
-          <m:r>
-            <m:rPr>
-              <m:sty m:val="p"/>
-            </m:rPr>
-            <m:t>)</m:t>
-          </m:r>
-          <m:r>
-            <m:rPr>
-              <m:sty m:val="p"/>
-            </m:rPr>
-            <m:t>=</m:t>
-          </m:r>
-          <m:limLow>
-            <m:e>
-              <m:r>
-                <m:rPr>
-                  <m:sty m:val="p"/>
-                </m:rPr>
-                <m:t>lim</m:t>
-              </m:r>
-            </m:e>
-            <m:lim>
-              <m:r>
-                <m:t>h</m:t>
-              </m:r>
-              <m:r>
-                <m:rPr>
-                  <m:sty m:val="p"/>
-                </m:rPr>
-                <m:t>→</m:t>
-              </m:r>
-              <m:r>
-                <m:t>0</m:t>
-              </m:r>
-            </m:lim>
-          </m:limLow>
-          <m:f>
-            <m:fPr>
-              <m:type m:val="bar"/>
-            </m:fPr>
-            <m:num>
-              <m:r>
-                <m:t>f</m:t>
-              </m:r>
-              <m:r>
-                <m:rPr>
-                  <m:sty m:val="p"/>
-                </m:rPr>
-                <m:t>(</m:t>
-              </m:r>
-              <m:r>
-                <m:t>x</m:t>
-              </m:r>
-              <m:r>
-                <m:rPr>
-                  <m:sty m:val="p"/>
-                </m:rPr>
-                <m:t>+</m:t>
-              </m:r>
-              <m:r>
-                <m:t>h</m:t>
-              </m:r>
-              <m:r>
-                <m:rPr>
-                  <m:sty m:val="p"/>
-                </m:rPr>
-                <m:t>)</m:t>
-              </m:r>
-              <m:r>
-                <m:rPr>
-                  <m:sty m:val="p"/>
-                </m:rPr>
-                <m:t>−</m:t>
-              </m:r>
-              <m:r>
-                <m:t>f</m:t>
-              </m:r>
-              <m:r>
-                <m:rPr>
-                  <m:sty m:val="p"/>
-                </m:rPr>
-                <m:t>(</m:t>
-              </m:r>
-              <m:r>
-                <m:t>x</m:t>
-              </m:r>
-              <m:r>
-                <m:rPr>
-                  <m:sty m:val="p"/>
-                </m:rPr>
-                <m:t>)</m:t>
-              </m:r>
-            </m:num>
-            <m:den>
-              <m:r>
-                <m:t>h</m:t>
-              </m:r>
-            </m:den>
-          </m:f>
-          <m:r>
-            <m:t>  </m:t>
-          </m:r>
-          <m:r>
-            <m:rPr>
-              <m:sty m:val="p"/>
-            </m:rPr>
-            <m:t>(</m:t>
-          </m:r>
-          <m:r>
-            <m:t>1</m:t>
-          </m:r>
-          <m:r>
-            <m:rPr>
-              <m:sty m:val="p"/>
-            </m:rPr>
-            <m:t>)</m:t>
-          </m:r>
-        </m:oMath>
-      </m:oMathPara>
-      <w:bookmarkEnd w:id="51"/>
-    </w:p>
-    <w:p>
-      <w:pPr>
-        <w:pStyle w:val="FirstParagraph"/>
-      </w:pPr>
-      <w:r>
-        <w:rPr>
-          <w:rFonts w:hint="eastAsia"/>
-        </w:rPr>
-        <w:t xml:space="preserve">式</w:t>
+        <w:t xml:space="preserve">表への参照は</w:t>
+      </w:r>
+      <w:r>
+        <w:t xml:space="preserve"> </w:t>
+      </w:r>
+      <w:r>
+        <w:rPr>
+          <w:rStyle w:val="VerbatimChar"/>
+        </w:rPr>
+        <w:t xml:space="preserve">[@tbl:table_id]</w:t>
+      </w:r>
+      <w:r>
+        <w:t xml:space="preserve"> </w:t>
+      </w:r>
+      <w:r>
+        <w:rPr>
+          <w:rFonts w:hint="eastAsia"/>
+        </w:rPr>
+        <w:t xml:space="preserve">で行う。表</w:t>
       </w:r>
       <w:r>
         <w:t xml:space="preserve"> </w:t>
@@ -3033,320 +3050,10 @@
         <w:rPr>
           <w:rFonts w:hint="eastAsia"/>
         </w:rPr>
-        <w:t xml:space="preserve">1は微分係数の定義を示しており、関数の瞬間的な変化率を表している。</w:t>
-      </w:r>
-    </w:p>
-    <w:p>
-      <w:pPr>
-        <w:pStyle w:val="a1"/>
-      </w:pPr>
-      <w:r>
-        <w:rPr>
-          <w:rFonts w:hint="eastAsia"/>
-        </w:rPr>
-        <w:t xml:space="preserve">また、二次方程式</w:t>
-      </w:r>
-      <w:r>
-        <w:t xml:space="preserve"> </w:t>
-      </w:r>
-      <m:oMath>
-        <m:r>
-          <m:t>a</m:t>
-        </m:r>
-        <m:sSup>
-          <m:e>
-            <m:r>
-              <m:t>x</m:t>
-            </m:r>
-          </m:e>
-          <m:sup>
-            <m:r>
-              <m:t>2</m:t>
-            </m:r>
-          </m:sup>
-        </m:sSup>
-        <m:r>
-          <m:rPr>
-            <m:sty m:val="p"/>
-          </m:rPr>
-          <m:t>+</m:t>
-        </m:r>
-        <m:r>
-          <m:t>b</m:t>
-        </m:r>
-        <m:r>
-          <m:t>x</m:t>
-        </m:r>
-        <m:r>
-          <m:rPr>
-            <m:sty m:val="p"/>
-          </m:rPr>
-          <m:t>+</m:t>
-        </m:r>
-        <m:r>
-          <m:t>c</m:t>
-        </m:r>
-        <m:r>
-          <m:rPr>
-            <m:sty m:val="p"/>
-          </m:rPr>
-          <m:t>=</m:t>
-        </m:r>
-        <m:r>
-          <m:t>0</m:t>
-        </m:r>
-      </m:oMath>
-      <w:r>
-        <w:t xml:space="preserve"> </w:t>
-      </w:r>
-      <w:r>
-        <w:rPr>
-          <w:rFonts w:hint="eastAsia"/>
-        </w:rPr>
-        <w:t xml:space="preserve">の解は以下の公式で求められる：</w:t>
-      </w:r>
-    </w:p>
-    <w:p>
-      <w:pPr>
-        <w:pStyle w:val="a1"/>
-      </w:pPr>
-      <w:bookmarkStart w:id="52" w:name="eq:quadratic"/>
-      <m:oMathPara>
-        <m:oMathParaPr>
-          <m:jc m:val="center"/>
-        </m:oMathParaPr>
-        <m:oMath>
-          <m:r>
-            <m:t>x</m:t>
-          </m:r>
-          <m:r>
-            <m:rPr>
-              <m:sty m:val="p"/>
-            </m:rPr>
-            <m:t>=</m:t>
-          </m:r>
-          <m:f>
-            <m:fPr>
-              <m:type m:val="bar"/>
-            </m:fPr>
-            <m:num>
-              <m:r>
-                <m:rPr>
-                  <m:sty m:val="p"/>
-                </m:rPr>
-                <m:t>−</m:t>
-              </m:r>
-              <m:r>
-                <m:t>b</m:t>
-              </m:r>
-              <m:r>
-                <m:rPr>
-                  <m:sty m:val="p"/>
-                </m:rPr>
-                <m:t>±</m:t>
-              </m:r>
-              <m:rad>
-                <m:radPr>
-                  <m:degHide m:val="on"/>
-                </m:radPr>
-                <m:deg/>
-                <m:e>
-                  <m:sSup>
-                    <m:e>
-                      <m:r>
-                        <m:t>b</m:t>
-                      </m:r>
-                    </m:e>
-                    <m:sup>
-                      <m:r>
-                        <m:t>2</m:t>
-                      </m:r>
-                    </m:sup>
-                  </m:sSup>
-                  <m:r>
-                    <m:rPr>
-                      <m:sty m:val="p"/>
-                    </m:rPr>
-                    <m:t>−</m:t>
-                  </m:r>
-                  <m:r>
-                    <m:t>4</m:t>
-                  </m:r>
-                  <m:r>
-                    <m:t>a</m:t>
-                  </m:r>
-                  <m:r>
-                    <m:t>c</m:t>
-                  </m:r>
-                </m:e>
-              </m:rad>
-            </m:num>
-            <m:den>
-              <m:r>
-                <m:t>2</m:t>
-              </m:r>
-              <m:r>
-                <m:t>a</m:t>
-              </m:r>
-            </m:den>
-          </m:f>
-          <m:r>
-            <m:t>  </m:t>
-          </m:r>
-          <m:r>
-            <m:rPr>
-              <m:sty m:val="p"/>
-            </m:rPr>
-            <m:t>(</m:t>
-          </m:r>
-          <m:r>
-            <m:t>2</m:t>
-          </m:r>
-          <m:r>
-            <m:rPr>
-              <m:sty m:val="p"/>
-            </m:rPr>
-            <m:t>)</m:t>
-          </m:r>
-        </m:oMath>
-      </m:oMathPara>
-      <w:bookmarkEnd w:id="52"/>
-    </w:p>
-    <w:p>
-      <w:pPr>
-        <w:pStyle w:val="FirstParagraph"/>
-      </w:pPr>
-      <w:r>
-        <w:rPr>
-          <w:rFonts w:hint="eastAsia"/>
-        </w:rPr>
-        <w:t xml:space="preserve">式</w:t>
-      </w:r>
-      <w:r>
-        <w:t xml:space="preserve"> </w:t>
-      </w:r>
-      <w:r>
-        <w:rPr>
-          <w:rFonts w:hint="eastAsia"/>
-        </w:rPr>
-        <w:t xml:space="preserve">2において、判別式</w:t>
-      </w:r>
-      <w:r>
-        <w:t xml:space="preserve"> </w:t>
-      </w:r>
-      <m:oMath>
-        <m:r>
-          <m:t>D</m:t>
-        </m:r>
-        <m:r>
-          <m:rPr>
-            <m:sty m:val="p"/>
-          </m:rPr>
-          <m:t>=</m:t>
-        </m:r>
-        <m:sSup>
-          <m:e>
-            <m:r>
-              <m:t>b</m:t>
-            </m:r>
-          </m:e>
-          <m:sup>
-            <m:r>
-              <m:t>2</m:t>
-            </m:r>
-          </m:sup>
-        </m:sSup>
-        <m:r>
-          <m:rPr>
-            <m:sty m:val="p"/>
-          </m:rPr>
-          <m:t>−</m:t>
-        </m:r>
-        <m:r>
-          <m:t>4</m:t>
-        </m:r>
-        <m:r>
-          <m:t>a</m:t>
-        </m:r>
-        <m:r>
-          <m:t>c</m:t>
-        </m:r>
-      </m:oMath>
-      <w:r>
-        <w:t xml:space="preserve"> </w:t>
-      </w:r>
-      <w:r>
-        <w:rPr>
-          <w:rFonts w:hint="eastAsia"/>
-        </w:rPr>
-        <w:t xml:space="preserve">の値により解の性質が決まる。</w:t>
-      </w:r>
-    </w:p>
-    <w:bookmarkEnd w:id="53"/>
-    <w:bookmarkEnd w:id="54"/>
-    <w:bookmarkStart w:id="58" w:name="評価"/>
-    <w:p>
-      <w:pPr>
-        <w:pStyle w:val="10"/>
-      </w:pPr>
-      <w:r>
-        <w:rPr>
-          <w:rStyle w:val="SectionNumber"/>
-        </w:rPr>
-        <w:t xml:space="preserve">6</w:t>
-      </w:r>
-      <w:r>
-        <w:tab/>
-      </w:r>
-      <w:r>
-        <w:rPr>
-          <w:rFonts w:hint="eastAsia"/>
-        </w:rPr>
-        <w:t xml:space="preserve">評価</w:t>
-      </w:r>
-    </w:p>
-    <w:bookmarkStart w:id="56" w:name="パフォーマンス評価"/>
-    <w:p>
-      <w:pPr>
-        <w:pStyle w:val="20"/>
-      </w:pPr>
-      <w:r>
-        <w:rPr>
-          <w:rStyle w:val="SectionNumber"/>
-        </w:rPr>
-        <w:t xml:space="preserve">6.1</w:t>
-      </w:r>
-      <w:r>
-        <w:tab/>
-      </w:r>
-      <w:r>
-        <w:rPr>
-          <w:rFonts w:hint="eastAsia"/>
-        </w:rPr>
-        <w:t xml:space="preserve">パフォーマンス評価</w:t>
-      </w:r>
-    </w:p>
-    <w:p>
-      <w:pPr>
-        <w:pStyle w:val="FirstParagraph"/>
-      </w:pPr>
-      <w:r>
-        <w:rPr>
-          <w:rFonts w:hint="eastAsia"/>
-        </w:rPr>
-        <w:t xml:space="preserve">表</w:t>
-      </w:r>
-      <w:r>
-        <w:t xml:space="preserve"> </w:t>
-      </w:r>
-      <w:r>
-        <w:rPr>
-          <w:rFonts w:hint="eastAsia"/>
-        </w:rPr>
-        <w:t xml:space="preserve">1は、従来の方法とテンプレートを使用した場合の比較を示している。</w:t>
-      </w:r>
-    </w:p>
-    <w:bookmarkStart w:id="55" w:name="tbl:comparison"/>
+        <w:t xml:space="preserve">1は実際の表の例を示している。</w:t>
+      </w:r>
+    </w:p>
+    <w:bookmarkStart w:id="51" w:name="tbl:comparison"/>
     <w:p>
       <w:pPr>
         <w:pStyle w:val="TableCaption"/>
@@ -3608,11 +3315,253 @@
         </w:tc>
       </w:tr>
     </w:tbl>
-    <w:bookmarkEnd w:id="55"/>
+    <w:bookmarkEnd w:id="51"/>
+    <w:bookmarkEnd w:id="52"/>
+    <w:bookmarkEnd w:id="53"/>
+    <w:bookmarkStart w:id="56" w:name="数式表示の実装"/>
+    <w:p>
+      <w:pPr>
+        <w:pStyle w:val="20"/>
+      </w:pPr>
+      <w:r>
+        <w:rPr>
+          <w:rStyle w:val="SectionNumber"/>
+        </w:rPr>
+        <w:t xml:space="preserve">5.4</w:t>
+      </w:r>
+      <w:r>
+        <w:tab/>
+      </w:r>
+      <w:r>
+        <w:rPr>
+          <w:rFonts w:hint="eastAsia"/>
+        </w:rPr>
+        <w:t xml:space="preserve">数式表示の実装</w:t>
+      </w:r>
+    </w:p>
+    <w:p>
+      <w:pPr>
+        <w:pStyle w:val="FirstParagraph"/>
+      </w:pPr>
+      <w:r>
+        <w:rPr>
+          <w:rFonts w:hint="eastAsia"/>
+        </w:rPr>
+        <w:t xml:space="preserve">LaTeX形式で数式を記述することができる。インライン数式は</w:t>
+      </w:r>
+      <w:r>
+        <w:t xml:space="preserve"> </w:t>
+      </w:r>
+      <m:oMath>
+        <m:r>
+          <m:t>E</m:t>
+        </m:r>
+        <m:r>
+          <m:rPr>
+            <m:sty m:val="p"/>
+          </m:rPr>
+          <m:t>=</m:t>
+        </m:r>
+        <m:r>
+          <m:t>m</m:t>
+        </m:r>
+        <m:sSup>
+          <m:e>
+            <m:r>
+              <m:t>c</m:t>
+            </m:r>
+          </m:e>
+          <m:sup>
+            <m:r>
+              <m:t>2</m:t>
+            </m:r>
+          </m:sup>
+        </m:sSup>
+      </m:oMath>
+      <w:r>
+        <w:t xml:space="preserve"> </w:t>
+      </w:r>
+      <w:r>
+        <w:rPr>
+          <w:rFonts w:hint="eastAsia"/>
+        </w:rPr>
+        <w:t xml:space="preserve">のように、ディスプレイ数式は以下のように記述する。</w:t>
+      </w:r>
+    </w:p>
     <w:p>
       <w:pPr>
         <w:pStyle w:val="a1"/>
       </w:pPr>
+      <w:bookmarkStart w:id="54" w:name="eq:derivative"/>
+      <m:oMathPara>
+        <m:oMathParaPr>
+          <m:jc m:val="center"/>
+        </m:oMathParaPr>
+        <m:oMath>
+          <m:sSup>
+            <m:e>
+              <m:r>
+                <m:t>f</m:t>
+              </m:r>
+            </m:e>
+            <m:sup>
+              <m:r>
+                <m:rPr>
+                  <m:sty m:val="p"/>
+                </m:rPr>
+                <m:t>′</m:t>
+              </m:r>
+            </m:sup>
+          </m:sSup>
+          <m:r>
+            <m:rPr>
+              <m:sty m:val="p"/>
+            </m:rPr>
+            <m:t>(</m:t>
+          </m:r>
+          <m:r>
+            <m:t>x</m:t>
+          </m:r>
+          <m:r>
+            <m:rPr>
+              <m:sty m:val="p"/>
+            </m:rPr>
+            <m:t>)</m:t>
+          </m:r>
+          <m:r>
+            <m:rPr>
+              <m:sty m:val="p"/>
+            </m:rPr>
+            <m:t>=</m:t>
+          </m:r>
+          <m:limLow>
+            <m:e>
+              <m:r>
+                <m:rPr>
+                  <m:sty m:val="p"/>
+                </m:rPr>
+                <m:t>lim</m:t>
+              </m:r>
+            </m:e>
+            <m:lim>
+              <m:r>
+                <m:t>h</m:t>
+              </m:r>
+              <m:r>
+                <m:rPr>
+                  <m:sty m:val="p"/>
+                </m:rPr>
+                <m:t>→</m:t>
+              </m:r>
+              <m:r>
+                <m:t>0</m:t>
+              </m:r>
+            </m:lim>
+          </m:limLow>
+          <m:f>
+            <m:fPr>
+              <m:type m:val="bar"/>
+            </m:fPr>
+            <m:num>
+              <m:r>
+                <m:t>f</m:t>
+              </m:r>
+              <m:r>
+                <m:rPr>
+                  <m:sty m:val="p"/>
+                </m:rPr>
+                <m:t>(</m:t>
+              </m:r>
+              <m:r>
+                <m:t>x</m:t>
+              </m:r>
+              <m:r>
+                <m:rPr>
+                  <m:sty m:val="p"/>
+                </m:rPr>
+                <m:t>+</m:t>
+              </m:r>
+              <m:r>
+                <m:t>h</m:t>
+              </m:r>
+              <m:r>
+                <m:rPr>
+                  <m:sty m:val="p"/>
+                </m:rPr>
+                <m:t>)</m:t>
+              </m:r>
+              <m:r>
+                <m:rPr>
+                  <m:sty m:val="p"/>
+                </m:rPr>
+                <m:t>−</m:t>
+              </m:r>
+              <m:r>
+                <m:t>f</m:t>
+              </m:r>
+              <m:r>
+                <m:rPr>
+                  <m:sty m:val="p"/>
+                </m:rPr>
+                <m:t>(</m:t>
+              </m:r>
+              <m:r>
+                <m:t>x</m:t>
+              </m:r>
+              <m:r>
+                <m:rPr>
+                  <m:sty m:val="p"/>
+                </m:rPr>
+                <m:t>)</m:t>
+              </m:r>
+            </m:num>
+            <m:den>
+              <m:r>
+                <m:t>h</m:t>
+              </m:r>
+            </m:den>
+          </m:f>
+          <m:r>
+            <m:t>  </m:t>
+          </m:r>
+          <m:r>
+            <m:rPr>
+              <m:sty m:val="p"/>
+            </m:rPr>
+            <m:t>(</m:t>
+          </m:r>
+          <m:r>
+            <m:t>1</m:t>
+          </m:r>
+          <m:r>
+            <m:rPr>
+              <m:sty m:val="p"/>
+            </m:rPr>
+            <m:t>)</m:t>
+          </m:r>
+        </m:oMath>
+      </m:oMathPara>
+      <w:bookmarkEnd w:id="54"/>
+    </w:p>
+    <w:p>
+      <w:pPr>
+        <w:pStyle w:val="FirstParagraph"/>
+      </w:pPr>
+      <w:r>
+        <w:rPr>
+          <w:rFonts w:hint="eastAsia"/>
+        </w:rPr>
+        <w:t xml:space="preserve">式</w:t>
+      </w:r>
+      <w:r>
+        <w:t xml:space="preserve"> </w:t>
+      </w:r>
+      <w:r>
+        <w:rPr>
+          <w:rFonts w:hint="eastAsia"/>
+        </w:rPr>
+        <w:t xml:space="preserve">1は微分係数の定義を示しており、関数の瞬間的な変化率を表している。</w:t>
+      </w:r>
     </w:p>
     <w:p>
       <w:pPr>
@@ -3622,7 +3571,374 @@
         <w:rPr>
           <w:rFonts w:hint="eastAsia"/>
         </w:rPr>
-        <w:t xml:space="preserve">テンプレートの使用により、以下の利点が確認された：</w:t>
+        <w:t xml:space="preserve">また、二次方程式</w:t>
+      </w:r>
+      <w:r>
+        <w:t xml:space="preserve"> </w:t>
+      </w:r>
+      <m:oMath>
+        <m:r>
+          <m:t>a</m:t>
+        </m:r>
+        <m:sSup>
+          <m:e>
+            <m:r>
+              <m:t>x</m:t>
+            </m:r>
+          </m:e>
+          <m:sup>
+            <m:r>
+              <m:t>2</m:t>
+            </m:r>
+          </m:sup>
+        </m:sSup>
+        <m:r>
+          <m:rPr>
+            <m:sty m:val="p"/>
+          </m:rPr>
+          <m:t>+</m:t>
+        </m:r>
+        <m:r>
+          <m:t>b</m:t>
+        </m:r>
+        <m:r>
+          <m:t>x</m:t>
+        </m:r>
+        <m:r>
+          <m:rPr>
+            <m:sty m:val="p"/>
+          </m:rPr>
+          <m:t>+</m:t>
+        </m:r>
+        <m:r>
+          <m:t>c</m:t>
+        </m:r>
+        <m:r>
+          <m:rPr>
+            <m:sty m:val="p"/>
+          </m:rPr>
+          <m:t>=</m:t>
+        </m:r>
+        <m:r>
+          <m:t>0</m:t>
+        </m:r>
+      </m:oMath>
+      <w:r>
+        <w:t xml:space="preserve"> </w:t>
+      </w:r>
+      <w:r>
+        <w:rPr>
+          <w:rFonts w:hint="eastAsia"/>
+        </w:rPr>
+        <w:t xml:space="preserve">の解は以下の公式で求められる。</w:t>
+      </w:r>
+    </w:p>
+    <w:p>
+      <w:pPr>
+        <w:pStyle w:val="a1"/>
+      </w:pPr>
+      <w:bookmarkStart w:id="55" w:name="eq:quadratic"/>
+      <m:oMathPara>
+        <m:oMathParaPr>
+          <m:jc m:val="center"/>
+        </m:oMathParaPr>
+        <m:oMath>
+          <m:r>
+            <m:t>x</m:t>
+          </m:r>
+          <m:r>
+            <m:rPr>
+              <m:sty m:val="p"/>
+            </m:rPr>
+            <m:t>=</m:t>
+          </m:r>
+          <m:f>
+            <m:fPr>
+              <m:type m:val="bar"/>
+            </m:fPr>
+            <m:num>
+              <m:r>
+                <m:rPr>
+                  <m:sty m:val="p"/>
+                </m:rPr>
+                <m:t>−</m:t>
+              </m:r>
+              <m:r>
+                <m:t>b</m:t>
+              </m:r>
+              <m:r>
+                <m:rPr>
+                  <m:sty m:val="p"/>
+                </m:rPr>
+                <m:t>±</m:t>
+              </m:r>
+              <m:rad>
+                <m:radPr>
+                  <m:degHide m:val="on"/>
+                </m:radPr>
+                <m:deg/>
+                <m:e>
+                  <m:sSup>
+                    <m:e>
+                      <m:r>
+                        <m:t>b</m:t>
+                      </m:r>
+                    </m:e>
+                    <m:sup>
+                      <m:r>
+                        <m:t>2</m:t>
+                      </m:r>
+                    </m:sup>
+                  </m:sSup>
+                  <m:r>
+                    <m:rPr>
+                      <m:sty m:val="p"/>
+                    </m:rPr>
+                    <m:t>−</m:t>
+                  </m:r>
+                  <m:r>
+                    <m:t>4</m:t>
+                  </m:r>
+                  <m:r>
+                    <m:t>a</m:t>
+                  </m:r>
+                  <m:r>
+                    <m:t>c</m:t>
+                  </m:r>
+                </m:e>
+              </m:rad>
+            </m:num>
+            <m:den>
+              <m:r>
+                <m:t>2</m:t>
+              </m:r>
+              <m:r>
+                <m:t>a</m:t>
+              </m:r>
+            </m:den>
+          </m:f>
+          <m:r>
+            <m:t>  </m:t>
+          </m:r>
+          <m:r>
+            <m:rPr>
+              <m:sty m:val="p"/>
+            </m:rPr>
+            <m:t>(</m:t>
+          </m:r>
+          <m:r>
+            <m:t>2</m:t>
+          </m:r>
+          <m:r>
+            <m:rPr>
+              <m:sty m:val="p"/>
+            </m:rPr>
+            <m:t>)</m:t>
+          </m:r>
+        </m:oMath>
+      </m:oMathPara>
+      <w:bookmarkEnd w:id="55"/>
+    </w:p>
+    <w:p>
+      <w:pPr>
+        <w:pStyle w:val="FirstParagraph"/>
+      </w:pPr>
+      <w:r>
+        <w:rPr>
+          <w:rFonts w:hint="eastAsia"/>
+        </w:rPr>
+        <w:t xml:space="preserve">式</w:t>
+      </w:r>
+      <w:r>
+        <w:t xml:space="preserve"> </w:t>
+      </w:r>
+      <w:r>
+        <w:rPr>
+          <w:rFonts w:hint="eastAsia"/>
+        </w:rPr>
+        <w:t xml:space="preserve">2において、判別式</w:t>
+      </w:r>
+      <w:r>
+        <w:t xml:space="preserve"> </w:t>
+      </w:r>
+      <m:oMath>
+        <m:r>
+          <m:t>D</m:t>
+        </m:r>
+        <m:r>
+          <m:rPr>
+            <m:sty m:val="p"/>
+          </m:rPr>
+          <m:t>=</m:t>
+        </m:r>
+        <m:sSup>
+          <m:e>
+            <m:r>
+              <m:t>b</m:t>
+            </m:r>
+          </m:e>
+          <m:sup>
+            <m:r>
+              <m:t>2</m:t>
+            </m:r>
+          </m:sup>
+        </m:sSup>
+        <m:r>
+          <m:rPr>
+            <m:sty m:val="p"/>
+          </m:rPr>
+          <m:t>−</m:t>
+        </m:r>
+        <m:r>
+          <m:t>4</m:t>
+        </m:r>
+        <m:r>
+          <m:t>a</m:t>
+        </m:r>
+        <m:r>
+          <m:t>c</m:t>
+        </m:r>
+      </m:oMath>
+      <w:r>
+        <w:t xml:space="preserve"> </w:t>
+      </w:r>
+      <w:r>
+        <w:rPr>
+          <w:rFonts w:hint="eastAsia"/>
+        </w:rPr>
+        <w:t xml:space="preserve">の値により解の性質が決まる。</w:t>
+      </w:r>
+    </w:p>
+    <w:bookmarkEnd w:id="56"/>
+    <w:bookmarkEnd w:id="57"/>
+    <w:bookmarkStart w:id="58" w:name="評価"/>
+    <w:p>
+      <w:pPr>
+        <w:pStyle w:val="10"/>
+      </w:pPr>
+      <w:r>
+        <w:rPr>
+          <w:rStyle w:val="SectionNumber"/>
+        </w:rPr>
+        <w:t xml:space="preserve">6</w:t>
+      </w:r>
+      <w:r>
+        <w:tab/>
+      </w:r>
+      <w:r>
+        <w:rPr>
+          <w:rFonts w:hint="eastAsia"/>
+        </w:rPr>
+        <w:t xml:space="preserve">評価</w:t>
+      </w:r>
+    </w:p>
+    <w:p>
+      <w:pPr>
+        <w:pStyle w:val="FirstParagraph"/>
+      </w:pPr>
+      <w:r>
+        <w:rPr>
+          <w:rFonts w:hint="eastAsia"/>
+        </w:rPr>
+        <w:t xml:space="preserve">提案したテンプレートシステムについて、効率性とユーザビリティの観点から評価を行った。評価では、従来の手法との比較を通じて、本テンプレートの有効性を検証する。</w:t>
+      </w:r>
+    </w:p>
+    <w:p>
+      <w:pPr>
+        <w:pStyle w:val="a1"/>
+      </w:pPr>
+      <w:r>
+        <w:rPr>
+          <w:rFonts w:hint="eastAsia"/>
+        </w:rPr>
+        <w:t xml:space="preserve">テンプレートの使用により、書式設定時間の大幅な削減が実現された。従来手法では各文書ごとに手動で書式調整を行う必要があったが、本システムでは自動化により数分程度でセットアップが完了する。また、統一された書式により文書間の一貫性が保たれ、バージョン管理システムとの連携によってコラボレーションも改善される。</w:t>
+      </w:r>
+    </w:p>
+    <w:p>
+      <w:pPr>
+        <w:pStyle w:val="a1"/>
+      </w:pPr>
+      <w:r>
+        <w:rPr>
+          <w:rFonts w:hint="eastAsia"/>
+        </w:rPr>
+        <w:t xml:space="preserve">ビルドプロセスの自動化により、ユーザーは単一のコマンドで論文を生成できる。Markdown形式での執筆により、複雑な書式設定から解放され、内容に集中できる執筆環境を実現している。レビューと編集プロセスの簡素化により、研究成果の公開までの時間も短縮される。</w:t>
+      </w:r>
+    </w:p>
+    <w:bookmarkEnd w:id="58"/>
+    <w:bookmarkStart w:id="62" w:name="結論"/>
+    <w:p>
+      <w:pPr>
+        <w:pStyle w:val="10"/>
+      </w:pPr>
+      <w:r>
+        <w:rPr>
+          <w:rStyle w:val="SectionNumber"/>
+        </w:rPr>
+        <w:t xml:space="preserve">7</w:t>
+      </w:r>
+      <w:r>
+        <w:tab/>
+      </w:r>
+      <w:r>
+        <w:rPr>
+          <w:rFonts w:hint="eastAsia"/>
+        </w:rPr>
+        <w:t xml:space="preserve">結論</w:t>
+      </w:r>
+    </w:p>
+    <w:bookmarkStart w:id="60" w:name="本研究のまとめ"/>
+    <w:p>
+      <w:pPr>
+        <w:pStyle w:val="20"/>
+      </w:pPr>
+      <w:r>
+        <w:rPr>
+          <w:rStyle w:val="SectionNumber"/>
+        </w:rPr>
+        <w:t xml:space="preserve">7.1</w:t>
+      </w:r>
+      <w:r>
+        <w:tab/>
+      </w:r>
+      <w:r>
+        <w:rPr>
+          <w:rFonts w:hint="eastAsia"/>
+        </w:rPr>
+        <w:t xml:space="preserve">本研究のまとめ</w:t>
+      </w:r>
+    </w:p>
+    <w:p>
+      <w:pPr>
+        <w:pStyle w:val="FirstParagraph"/>
+      </w:pPr>
+      <w:r>
+        <w:rPr>
+          <w:rFonts w:hint="eastAsia"/>
+        </w:rPr>
+        <w:t xml:space="preserve">本サンプル論文は、学術執筆にMarkdownベースのテンプレートを使用することの有効性を実証した。テンプレートは、シンプルさと柔軟性を維持しながら、プロフェッショナルな学術文書を作成するための堅牢な基盤を提供する。</w:t>
+      </w:r>
+    </w:p>
+    <w:p>
+      <w:pPr>
+        <w:pStyle w:val="a1"/>
+      </w:pPr>
+      <w:r>
+        <w:rPr>
+          <w:rFonts w:hint="eastAsia"/>
+        </w:rPr>
+        <w:t xml:space="preserve">評価結果は、Markdownベースのテンプレートを使用することで学術執筆ワークフローが大幅に改善されることを示している。内容と書式の分離により、著者はプロフェッショナルな体裁基準を維持しながら研究に集中できる。</w:t>
+      </w:r>
+    </w:p>
+    <w:p>
+      <w:pPr>
+        <w:pStyle w:val="a1"/>
+      </w:pPr>
+      <w:r>
+        <w:rPr>
+          <w:rFonts w:hint="eastAsia"/>
+        </w:rPr>
+        <w:t xml:space="preserve">ただし、以下の制限事項も存在する。</w:t>
       </w:r>
     </w:p>
     <w:p>
@@ -3636,19 +3952,14 @@
       <w:r>
         <w:rPr>
           <w:rFonts w:hint="eastAsia"/>
-          <w:b/>
-          <w:bCs/>
-        </w:rPr>
-        <w:t xml:space="preserve">効率性</w:t>
-      </w:r>
-      <w:r>
-        <w:t xml:space="preserve">: </w:t>
-      </w:r>
-      <w:r>
-        <w:rPr>
-          <w:rFonts w:hint="eastAsia"/>
-        </w:rPr>
-        <w:t xml:space="preserve">書式設定時間の大幅な削減</w:t>
+        </w:rPr>
+        <w:t xml:space="preserve">Markdownに不慣れな新規ユーザーの学習曲線</w:t>
+      </w:r>
+      <w:r>
+        <w:rPr>
+          <w:rStyle w:val="ae"/>
+        </w:rPr>
+        <w:footnoteReference w:id="59"/>
       </w:r>
     </w:p>
     <w:p>
@@ -3662,19 +3973,8 @@
       <w:r>
         <w:rPr>
           <w:rFonts w:hint="eastAsia"/>
-          <w:b/>
-          <w:bCs/>
-        </w:rPr>
-        <w:t xml:space="preserve">一貫性</w:t>
-      </w:r>
-      <w:r>
-        <w:t xml:space="preserve">: </w:t>
-      </w:r>
-      <w:r>
-        <w:rPr>
-          <w:rFonts w:hint="eastAsia"/>
-        </w:rPr>
-        <w:t xml:space="preserve">文書間の書式統一の実現</w:t>
+        </w:rPr>
+        <w:t xml:space="preserve">一部の出力での複雑な数式のサポート制限</w:t>
       </w:r>
     </w:p>
     <w:p>
@@ -3688,49 +3988,69 @@
       <w:r>
         <w:rPr>
           <w:rFonts w:hint="eastAsia"/>
-          <w:b/>
-          <w:bCs/>
-        </w:rPr>
-        <w:t xml:space="preserve">協働性</w:t>
-      </w:r>
-      <w:r>
-        <w:t xml:space="preserve">: </w:t>
-      </w:r>
-      <w:r>
-        <w:rPr>
-          <w:rFonts w:hint="eastAsia"/>
-        </w:rPr>
-        <w:t xml:space="preserve">バージョン管理によるコラボレーション改善</w:t>
-      </w:r>
-    </w:p>
-    <w:p>
-      <w:pPr>
-        <w:pStyle w:val="Compact"/>
-        <w:numPr>
-          <w:ilvl w:val="0"/>
-          <w:numId w:val="1006"/>
-        </w:numPr>
-      </w:pPr>
-      <w:r>
-        <w:rPr>
-          <w:rFonts w:hint="eastAsia"/>
-          <w:b/>
-          <w:bCs/>
-        </w:rPr>
-        <w:t xml:space="preserve">保守性</w:t>
-      </w:r>
-      <w:r>
-        <w:t xml:space="preserve">: </w:t>
-      </w:r>
-      <w:r>
-        <w:rPr>
-          <w:rFonts w:hint="eastAsia"/>
-        </w:rPr>
-        <w:t xml:space="preserve">レビューと編集プロセスの簡素化</w:t>
-      </w:r>
-    </w:p>
-    <w:bookmarkEnd w:id="56"/>
-    <w:bookmarkStart w:id="57" w:name="ユーザビリティ評価"/>
+        </w:rPr>
+        <w:t xml:space="preserve">コマンドラインツールへの依存</w:t>
+      </w:r>
+    </w:p>
+    <w:p>
+      <w:pPr>
+        <w:pStyle w:val="FirstParagraph"/>
+      </w:pPr>
+      <w:r>
+        <w:rPr>
+          <w:rFonts w:hint="eastAsia"/>
+        </w:rPr>
+        <w:t xml:space="preserve">研究者が学術執筆における生産性と一貫性の向上のためにこのアプローチを採用することを推奨する。</w:t>
+      </w:r>
+    </w:p>
+    <w:p>
+      <w:pPr>
+        <w:pStyle w:val="aa"/>
+      </w:pPr>
+      <w:r>
+        <w:rPr>
+          <w:rFonts w:hint="eastAsia"/>
+        </w:rPr>
+        <w:t xml:space="preserve">「優れた研究は、その内容だけでなく、いかに効果的に伝えられるかによっても評価される。明確で構造化された執筆は、科学的コミュニケーションの基盤である。」</w:t>
+      </w:r>
+    </w:p>
+    <w:p>
+      <w:pPr>
+        <w:pStyle w:val="aa"/>
+      </w:pPr>
+      <w:r>
+        <w:t xml:space="preserve">— Donald E. Knuth,</w:t>
+      </w:r>
+      <w:r>
+        <w:t xml:space="preserve"> </w:t>
+      </w:r>
+      <w:r>
+        <w:rPr>
+          <w:i/>
+          <w:iCs/>
+        </w:rPr>
+        <w:t xml:space="preserve">The TeXbook</w:t>
+      </w:r>
+      <w:r>
+        <w:t xml:space="preserve"> </w:t>
+      </w:r>
+      <w:r>
+        <w:t xml:space="preserve">(1984)</w:t>
+      </w:r>
+    </w:p>
+    <w:p>
+      <w:pPr>
+        <w:pStyle w:val="FirstParagraph"/>
+      </w:pPr>
+      <w:r>
+        <w:rPr>
+          <w:rFonts w:hint="eastAsia"/>
+        </w:rPr>
+        <w:t xml:space="preserve">この視点は、本テンプレートの開発動機の核心を表している。</w:t>
+      </w:r>
+    </w:p>
+    <w:bookmarkEnd w:id="60"/>
+    <w:bookmarkStart w:id="61" w:name="今後の課題と展望"/>
     <w:p>
       <w:pPr>
         <w:pStyle w:val="20"/>
@@ -3739,7 +4059,7 @@
         <w:rPr>
           <w:rStyle w:val="SectionNumber"/>
         </w:rPr>
-        <w:t xml:space="preserve">6.2</w:t>
+        <w:t xml:space="preserve">7.2</w:t>
       </w:r>
       <w:r>
         <w:tab/>
@@ -3748,7 +4068,7 @@
         <w:rPr>
           <w:rFonts w:hint="eastAsia"/>
         </w:rPr>
-        <w:t xml:space="preserve">ユーザビリティ評価</w:t>
+        <w:t xml:space="preserve">今後の課題と展望</w:t>
       </w:r>
     </w:p>
     <w:p>
@@ -3759,84 +4079,7 @@
         <w:rPr>
           <w:rFonts w:hint="eastAsia"/>
         </w:rPr>
-        <w:t xml:space="preserve">提案したテンプレートシステムの使いやすさについて評価を行った。ビルドプロセスの自動化により、ユーザーは単一のコマンドで論文を生成できる。また、Markdown形式での執筆により、内容に集中できる環境を実現している。</w:t>
-      </w:r>
-    </w:p>
-    <w:bookmarkEnd w:id="57"/>
-    <w:bookmarkEnd w:id="58"/>
-    <w:bookmarkStart w:id="62" w:name="結論"/>
-    <w:p>
-      <w:pPr>
-        <w:pStyle w:val="10"/>
-      </w:pPr>
-      <w:r>
-        <w:rPr>
-          <w:rStyle w:val="SectionNumber"/>
-        </w:rPr>
-        <w:t xml:space="preserve">7</w:t>
-      </w:r>
-      <w:r>
-        <w:tab/>
-      </w:r>
-      <w:r>
-        <w:rPr>
-          <w:rFonts w:hint="eastAsia"/>
-        </w:rPr>
-        <w:t xml:space="preserve">結論</w:t>
-      </w:r>
-    </w:p>
-    <w:bookmarkStart w:id="60" w:name="本研究のまとめ"/>
-    <w:p>
-      <w:pPr>
-        <w:pStyle w:val="20"/>
-      </w:pPr>
-      <w:r>
-        <w:rPr>
-          <w:rStyle w:val="SectionNumber"/>
-        </w:rPr>
-        <w:t xml:space="preserve">7.1</w:t>
-      </w:r>
-      <w:r>
-        <w:tab/>
-      </w:r>
-      <w:r>
-        <w:rPr>
-          <w:rFonts w:hint="eastAsia"/>
-        </w:rPr>
-        <w:t xml:space="preserve">本研究のまとめ</w:t>
-      </w:r>
-    </w:p>
-    <w:p>
-      <w:pPr>
-        <w:pStyle w:val="FirstParagraph"/>
-      </w:pPr>
-      <w:r>
-        <w:rPr>
-          <w:rFonts w:hint="eastAsia"/>
-        </w:rPr>
-        <w:t xml:space="preserve">本サンプル論文は、学術執筆にMarkdownベースのテンプレートを使用することの有効性を実証した。テンプレートは、シンプルさと柔軟性を維持しながら、プロフェッショナルな学術文書を作成するための堅牢な基盤を提供する。</w:t>
-      </w:r>
-    </w:p>
-    <w:p>
-      <w:pPr>
-        <w:pStyle w:val="a1"/>
-      </w:pPr>
-      <w:r>
-        <w:rPr>
-          <w:rFonts w:hint="eastAsia"/>
-        </w:rPr>
-        <w:t xml:space="preserve">評価結果は、Markdownベースのテンプレートを使用することで学術執筆ワークフローが大幅に改善されることを示している。内容と書式の分離により、著者はプロフェッショナルな体裁基準を維持しながら研究に集中できる。</w:t>
-      </w:r>
-    </w:p>
-    <w:p>
-      <w:pPr>
-        <w:pStyle w:val="a1"/>
-      </w:pPr>
-      <w:r>
-        <w:rPr>
-          <w:rFonts w:hint="eastAsia"/>
-        </w:rPr>
-        <w:t xml:space="preserve">ただし、以下の制限事項も存在する：</w:t>
+        <w:t xml:space="preserve">今後の改善には以下が含まれる。</w:t>
       </w:r>
     </w:p>
     <w:p>
@@ -3851,13 +4094,10 @@
         <w:rPr>
           <w:rFonts w:hint="eastAsia"/>
         </w:rPr>
-        <w:t xml:space="preserve">Markdownに不慣れな新規ユーザーの学習曲線</w:t>
-      </w:r>
-      <w:r>
-        <w:rPr>
-          <w:rStyle w:val="ae"/>
-        </w:rPr>
-        <w:footnoteReference w:id="59"/>
+        <w:t xml:space="preserve">より多様な学術分野向けテンプレートの開発</w:t>
+      </w:r>
+      <w:r>
+        <w:t xml:space="preserve">[6]</w:t>
       </w:r>
     </w:p>
     <w:p>
@@ -3872,7 +4112,7 @@
         <w:rPr>
           <w:rFonts w:hint="eastAsia"/>
         </w:rPr>
-        <w:t xml:space="preserve">一部の出力での複雑な数式のサポート制限</w:t>
+        <w:t xml:space="preserve">拡張された引用スタイルサポート</w:t>
       </w:r>
     </w:p>
     <w:p>
@@ -3887,108 +4127,10 @@
         <w:rPr>
           <w:rFonts w:hint="eastAsia"/>
         </w:rPr>
-        <w:t xml:space="preserve">コマンドラインツールへの依存</w:t>
-      </w:r>
-    </w:p>
-    <w:p>
-      <w:pPr>
-        <w:pStyle w:val="FirstParagraph"/>
-      </w:pPr>
-      <w:r>
-        <w:rPr>
-          <w:rFonts w:hint="eastAsia"/>
-        </w:rPr>
-        <w:t xml:space="preserve">研究者が学術執筆における生産性と一貫性の向上のためにこのアプローチを採用することを推奨する。</w:t>
-      </w:r>
-    </w:p>
-    <w:p>
-      <w:pPr>
-        <w:pStyle w:val="a1"/>
-      </w:pPr>
-      <w:r>
-        <w:rPr>
-          <w:rFonts w:hint="eastAsia"/>
-        </w:rPr>
-        <w:t xml:space="preserve">著名な研究者の言葉を引用すると：</w:t>
-      </w:r>
-    </w:p>
-    <w:p>
-      <w:pPr>
-        <w:pStyle w:val="aa"/>
-      </w:pPr>
-      <w:r>
-        <w:rPr>
-          <w:rFonts w:hint="eastAsia"/>
-        </w:rPr>
-        <w:t xml:space="preserve">「優れた研究は、その内容だけでなく、いかに効果的に伝えられるかによっても評価される。明確で構造化された執筆は、科学的コミュニケーションの基盤である。」</w:t>
-      </w:r>
-    </w:p>
-    <w:p>
-      <w:pPr>
-        <w:pStyle w:val="aa"/>
-      </w:pPr>
-      <w:r>
-        <w:t xml:space="preserve">— Donald E. Knuth,</w:t>
-      </w:r>
-      <w:r>
-        <w:t xml:space="preserve"> </w:t>
-      </w:r>
-      <w:r>
-        <w:rPr>
-          <w:i/>
-          <w:iCs/>
-        </w:rPr>
-        <w:t xml:space="preserve">The TeXbook</w:t>
-      </w:r>
-      <w:r>
-        <w:t xml:space="preserve"> </w:t>
-      </w:r>
-      <w:r>
-        <w:t xml:space="preserve">(1984)</w:t>
-      </w:r>
-    </w:p>
-    <w:p>
-      <w:pPr>
-        <w:pStyle w:val="FirstParagraph"/>
-      </w:pPr>
-      <w:r>
-        <w:rPr>
-          <w:rFonts w:hint="eastAsia"/>
-        </w:rPr>
-        <w:t xml:space="preserve">このような視点は、本テンプレートの開発動機の核心を表している。</w:t>
-      </w:r>
-    </w:p>
-    <w:bookmarkEnd w:id="60"/>
-    <w:bookmarkStart w:id="61" w:name="今後の課題と展望"/>
-    <w:p>
-      <w:pPr>
-        <w:pStyle w:val="20"/>
-      </w:pPr>
-      <w:r>
-        <w:rPr>
-          <w:rStyle w:val="SectionNumber"/>
-        </w:rPr>
-        <w:t xml:space="preserve">7.2</w:t>
-      </w:r>
-      <w:r>
-        <w:tab/>
-      </w:r>
-      <w:r>
-        <w:rPr>
-          <w:rFonts w:hint="eastAsia"/>
-        </w:rPr>
-        <w:t xml:space="preserve">今後の課題と展望</w:t>
-      </w:r>
-    </w:p>
-    <w:p>
-      <w:pPr>
-        <w:pStyle w:val="FirstParagraph"/>
-      </w:pPr>
-      <w:r>
-        <w:rPr>
-          <w:rFonts w:hint="eastAsia"/>
-        </w:rPr>
-        <w:t xml:space="preserve">今後の改善には以下が含まれる：</w:t>
+        <w:t xml:space="preserve">文献管理ソフトウェアとの統合</w:t>
+      </w:r>
+      <w:r>
+        <w:t xml:space="preserve">[7]</w:t>
       </w:r>
     </w:p>
     <w:p>
@@ -3996,17 +4138,14 @@
         <w:pStyle w:val="Compact"/>
         <w:numPr>
           <w:ilvl w:val="0"/>
-          <w:numId w:val="1008"/>
+          <w:numId w:val="1007"/>
         </w:numPr>
       </w:pPr>
       <w:r>
         <w:rPr>
           <w:rFonts w:hint="eastAsia"/>
         </w:rPr>
-        <w:t xml:space="preserve">より多様な学術分野向けテンプレートの開発</w:t>
-      </w:r>
-      <w:r>
-        <w:t xml:space="preserve">[6]</w:t>
+        <w:t xml:space="preserve">多言語文書の相互参照機能</w:t>
       </w:r>
     </w:p>
     <w:p>
@@ -4014,55 +4153,7 @@
         <w:pStyle w:val="Compact"/>
         <w:numPr>
           <w:ilvl w:val="0"/>
-          <w:numId w:val="1008"/>
-        </w:numPr>
-      </w:pPr>
-      <w:r>
-        <w:rPr>
-          <w:rFonts w:hint="eastAsia"/>
-        </w:rPr>
-        <w:t xml:space="preserve">拡張された引用スタイルサポート</w:t>
-      </w:r>
-    </w:p>
-    <w:p>
-      <w:pPr>
-        <w:pStyle w:val="Compact"/>
-        <w:numPr>
-          <w:ilvl w:val="0"/>
-          <w:numId w:val="1008"/>
-        </w:numPr>
-      </w:pPr>
-      <w:r>
-        <w:rPr>
-          <w:rFonts w:hint="eastAsia"/>
-        </w:rPr>
-        <w:t xml:space="preserve">文献管理ソフトウェアとの統合</w:t>
-      </w:r>
-      <w:r>
-        <w:t xml:space="preserve">[7]</w:t>
-      </w:r>
-    </w:p>
-    <w:p>
-      <w:pPr>
-        <w:pStyle w:val="Compact"/>
-        <w:numPr>
-          <w:ilvl w:val="0"/>
-          <w:numId w:val="1008"/>
-        </w:numPr>
-      </w:pPr>
-      <w:r>
-        <w:rPr>
-          <w:rFonts w:hint="eastAsia"/>
-        </w:rPr>
-        <w:t xml:space="preserve">多言語文書の相互参照機能</w:t>
-      </w:r>
-    </w:p>
-    <w:p>
-      <w:pPr>
-        <w:pStyle w:val="Compact"/>
-        <w:numPr>
-          <w:ilvl w:val="0"/>
-          <w:numId w:val="1008"/>
+          <w:numId w:val="1007"/>
         </w:numPr>
       </w:pPr>
       <w:r>
@@ -4573,6 +4664,9 @@
     <w:bookmarkEnd w:id="80"/>
     <w:bookmarkEnd w:id="81"/>
     <w:sectPr>
+      <w:footerReference w:type="even" r:id="rId7"/>
+      <w:footerReference w:type="default" r:id="rId8"/>
+      <w:pgNumType w:start="1"/>
       <w:pgSz w:w="11906" w:h="16838"/>
       <w:pgMar w:top="1440" w:right="1440" w:bottom="1440" w:left="1440" w:header="720" w:footer="720" w:gutter="0"/>
       <w:cols w:space="720"/>
@@ -4580,6 +4674,8 @@
     </w:sectPr>
     <w:bookmarkEnd w:id="82"/>
     <w:sectPr>
+      <w:footerReference r:id="rId7" w:type="even"/>
+      <w:footerReference r:id="rId8" w:type="default"/>
       <w:pgSz w:h="15840" w:w="12240"/>
       <w:pgMar w:bottom="1701" w:footer="720" w:gutter="0" w:header="720" w:left="1701" w:right="1701" w:top="1985"/>
       <w:cols w:space="720"/>
@@ -4591,6 +4687,134 @@
 
 <file path=word/comments.xml><?xml version="1.0" encoding="utf-8"?>
 <w:comments xmlns:w="http://schemas.openxmlformats.org/wordprocessingml/2006/main" xmlns:m="http://schemas.openxmlformats.org/officeDocument/2006/math" xmlns:r="http://schemas.openxmlformats.org/officeDocument/2006/relationships" xmlns:o="urn:schemas-microsoft-com:office:office" xmlns:v="urn:schemas-microsoft-com:vml" xmlns:w10="urn:schemas-microsoft-com:office:word" xmlns:a="http://schemas.openxmlformats.org/drawingml/2006/main" xmlns:pic="http://schemas.openxmlformats.org/drawingml/2006/picture" xmlns:wp="http://schemas.openxmlformats.org/drawingml/2006/wordprocessingDrawing"/>
+</file>
+
+<file path=word/footer1.xml><?xml version="1.0" encoding="utf-8"?>
+<w:ftr xmlns:wpc="http://schemas.microsoft.com/office/word/2010/wordprocessingCanvas" xmlns:cx="http://schemas.microsoft.com/office/drawing/2014/chartex" xmlns:cx1="http://schemas.microsoft.com/office/drawing/2015/9/8/chartex" xmlns:cx2="http://schemas.microsoft.com/office/drawing/2015/10/21/chartex" xmlns:cx3="http://schemas.microsoft.com/office/drawing/2016/5/9/chartex" xmlns:cx4="http://schemas.microsoft.com/office/drawing/2016/5/10/chartex" xmlns:cx5="http://schemas.microsoft.com/office/drawing/2016/5/11/chartex" xmlns:cx6="http://schemas.microsoft.com/office/drawing/2016/5/12/chartex" xmlns:cx7="http://schemas.microsoft.com/office/drawing/2016/5/13/chartex" xmlns:cx8="http://schemas.microsoft.com/office/drawing/2016/5/14/chartex" xmlns:mc="http://schemas.openxmlformats.org/markup-compatibility/2006" xmlns:aink="http://schemas.microsoft.com/office/drawing/2016/ink" xmlns:am3d="http://schemas.microsoft.com/office/drawing/2017/model3d" xmlns:o="urn:schemas-microsoft-com:office:office" xmlns:oel="http://schemas.microsoft.com/office/2019/extlst" xmlns:r="http://schemas.openxmlformats.org/officeDocument/2006/relationships" xmlns:m="http://schemas.openxmlformats.org/officeDocument/2006/math" xmlns:v="urn:schemas-microsoft-com:vml" xmlns:wp14="http://schemas.microsoft.com/office/word/2010/wordprocessingDrawing" xmlns:wp="http://schemas.openxmlformats.org/drawingml/2006/wordprocessingDrawing" xmlns:w10="urn:schemas-microsoft-com:office:word" xmlns:w="http://schemas.openxmlformats.org/wordprocessingml/2006/main" xmlns:w14="http://schemas.microsoft.com/office/word/2010/wordml" xmlns:w15="http://schemas.microsoft.com/office/word/2012/wordml" xmlns:w16cex="http://schemas.microsoft.com/office/word/2018/wordml/cex" xmlns:w16cid="http://schemas.microsoft.com/office/word/2016/wordml/cid" xmlns:w16="http://schemas.microsoft.com/office/word/2018/wordml" xmlns:w16du="http://schemas.microsoft.com/office/word/2023/wordml/word16du" xmlns:w16sdtdh="http://schemas.microsoft.com/office/word/2020/wordml/sdtdatahash" xmlns:w16sdtfl="http://schemas.microsoft.com/office/word/2024/wordml/sdtformatlock" xmlns:w16se="http://schemas.microsoft.com/office/word/2015/wordml/symex" xmlns:wpg="http://schemas.microsoft.com/office/word/2010/wordprocessingGroup" xmlns:wpi="http://schemas.microsoft.com/office/word/2010/wordprocessingInk" xmlns:wne="http://schemas.microsoft.com/office/word/2006/wordml" xmlns:wps="http://schemas.microsoft.com/office/word/2010/wordprocessingShape" mc:Ignorable="w14 w15 w16se w16cid w16 w16cex w16sdtdh w16sdtfl w16du wp14">
+  <w:sdt>
+    <w:sdtPr>
+      <w:rPr>
+        <w:rStyle w:val="af8"/>
+      </w:rPr>
+      <w:id w:val="-2114044993"/>
+      <w:docPartObj>
+        <w:docPartGallery w:val="Page Numbers (Bottom of Page)"/>
+        <w:docPartUnique/>
+      </w:docPartObj>
+    </w:sdtPr>
+    <w:sdtContent>
+      <w:p>
+        <w:pPr>
+          <w:pStyle w:val="af6"/>
+          <w:framePr w:wrap="none" w:vAnchor="text" w:hAnchor="margin" w:xAlign="center" w:y="1"/>
+          <w:rPr>
+            <w:rStyle w:val="af8"/>
+          </w:rPr>
+        </w:pPr>
+        <w:r>
+          <w:rPr>
+            <w:rStyle w:val="af8"/>
+          </w:rPr>
+          <w:fldChar w:fldCharType="begin"/>
+        </w:r>
+        <w:r>
+          <w:rPr>
+            <w:rStyle w:val="af8"/>
+          </w:rPr>
+          <w:instrText xml:space="preserve"> PAGE </w:instrText>
+        </w:r>
+        <w:r>
+          <w:rPr>
+            <w:rStyle w:val="af8"/>
+          </w:rPr>
+          <w:fldChar w:fldCharType="separate"/>
+        </w:r>
+        <w:r>
+          <w:rPr>
+            <w:rStyle w:val="af8"/>
+            <w:noProof/>
+          </w:rPr>
+          <w:t>4</w:t>
+        </w:r>
+        <w:r>
+          <w:rPr>
+            <w:rStyle w:val="af8"/>
+          </w:rPr>
+          <w:fldChar w:fldCharType="end"/>
+        </w:r>
+      </w:p>
+    </w:sdtContent>
+  </w:sdt>
+  <w:p>
+    <w:pPr>
+      <w:pStyle w:val="af6"/>
+    </w:pPr>
+  </w:p>
+</w:ftr>
+</file>
+
+<file path=word/footer2.xml><?xml version="1.0" encoding="utf-8"?>
+<w:ftr xmlns:wpc="http://schemas.microsoft.com/office/word/2010/wordprocessingCanvas" xmlns:cx="http://schemas.microsoft.com/office/drawing/2014/chartex" xmlns:cx1="http://schemas.microsoft.com/office/drawing/2015/9/8/chartex" xmlns:cx2="http://schemas.microsoft.com/office/drawing/2015/10/21/chartex" xmlns:cx3="http://schemas.microsoft.com/office/drawing/2016/5/9/chartex" xmlns:cx4="http://schemas.microsoft.com/office/drawing/2016/5/10/chartex" xmlns:cx5="http://schemas.microsoft.com/office/drawing/2016/5/11/chartex" xmlns:cx6="http://schemas.microsoft.com/office/drawing/2016/5/12/chartex" xmlns:cx7="http://schemas.microsoft.com/office/drawing/2016/5/13/chartex" xmlns:cx8="http://schemas.microsoft.com/office/drawing/2016/5/14/chartex" xmlns:mc="http://schemas.openxmlformats.org/markup-compatibility/2006" xmlns:aink="http://schemas.microsoft.com/office/drawing/2016/ink" xmlns:am3d="http://schemas.microsoft.com/office/drawing/2017/model3d" xmlns:o="urn:schemas-microsoft-com:office:office" xmlns:oel="http://schemas.microsoft.com/office/2019/extlst" xmlns:r="http://schemas.openxmlformats.org/officeDocument/2006/relationships" xmlns:m="http://schemas.openxmlformats.org/officeDocument/2006/math" xmlns:v="urn:schemas-microsoft-com:vml" xmlns:wp14="http://schemas.microsoft.com/office/word/2010/wordprocessingDrawing" xmlns:wp="http://schemas.openxmlformats.org/drawingml/2006/wordprocessingDrawing" xmlns:w10="urn:schemas-microsoft-com:office:word" xmlns:w="http://schemas.openxmlformats.org/wordprocessingml/2006/main" xmlns:w14="http://schemas.microsoft.com/office/word/2010/wordml" xmlns:w15="http://schemas.microsoft.com/office/word/2012/wordml" xmlns:w16cex="http://schemas.microsoft.com/office/word/2018/wordml/cex" xmlns:w16cid="http://schemas.microsoft.com/office/word/2016/wordml/cid" xmlns:w16="http://schemas.microsoft.com/office/word/2018/wordml" xmlns:w16du="http://schemas.microsoft.com/office/word/2023/wordml/word16du" xmlns:w16sdtdh="http://schemas.microsoft.com/office/word/2020/wordml/sdtdatahash" xmlns:w16sdtfl="http://schemas.microsoft.com/office/word/2024/wordml/sdtformatlock" xmlns:w16se="http://schemas.microsoft.com/office/word/2015/wordml/symex" xmlns:wpg="http://schemas.microsoft.com/office/word/2010/wordprocessingGroup" xmlns:wpi="http://schemas.microsoft.com/office/word/2010/wordprocessingInk" xmlns:wne="http://schemas.microsoft.com/office/word/2006/wordml" xmlns:wps="http://schemas.microsoft.com/office/word/2010/wordprocessingShape" mc:Ignorable="w14 w15 w16se w16cid w16 w16cex w16sdtdh w16sdtfl w16du wp14">
+  <w:sdt>
+    <w:sdtPr>
+      <w:rPr>
+        <w:rStyle w:val="af8"/>
+      </w:rPr>
+      <w:id w:val="1771741625"/>
+      <w:docPartObj>
+        <w:docPartGallery w:val="Page Numbers (Bottom of Page)"/>
+        <w:docPartUnique/>
+      </w:docPartObj>
+    </w:sdtPr>
+    <w:sdtContent>
+      <w:p>
+        <w:pPr>
+          <w:pStyle w:val="af6"/>
+          <w:framePr w:wrap="none" w:vAnchor="text" w:hAnchor="margin" w:xAlign="center" w:y="1"/>
+          <w:rPr>
+            <w:rStyle w:val="af8"/>
+          </w:rPr>
+        </w:pPr>
+        <w:r>
+          <w:rPr>
+            <w:rStyle w:val="af8"/>
+          </w:rPr>
+          <w:fldChar w:fldCharType="begin"/>
+        </w:r>
+        <w:r>
+          <w:rPr>
+            <w:rStyle w:val="af8"/>
+          </w:rPr>
+          <w:instrText xml:space="preserve"> PAGE </w:instrText>
+        </w:r>
+        <w:r>
+          <w:rPr>
+            <w:rStyle w:val="af8"/>
+          </w:rPr>
+          <w:fldChar w:fldCharType="separate"/>
+        </w:r>
+        <w:r>
+          <w:rPr>
+            <w:rStyle w:val="af8"/>
+            <w:noProof/>
+          </w:rPr>
+          <w:t>1</w:t>
+        </w:r>
+        <w:r>
+          <w:rPr>
+            <w:rStyle w:val="af8"/>
+          </w:rPr>
+          <w:fldChar w:fldCharType="end"/>
+        </w:r>
+      </w:p>
+    </w:sdtContent>
+  </w:sdt>
+  <w:p>
+    <w:pPr>
+      <w:pStyle w:val="af6"/>
+    </w:pPr>
+  </w:p>
+</w:ftr>
 </file>
 
 <file path=word/footnotes.xml><?xml version="1.0" encoding="utf-8"?>
@@ -7391,6 +7615,60 @@
   <w:num w16cid:durableId="1872914752" w:numId="153">
     <w:abstractNumId w:val="11"/>
   </w:num>
+  <w:num w16cid:durableId="1154638977" w:numId="154">
+    <w:abstractNumId w:val="10"/>
+  </w:num>
+  <w:num w16cid:durableId="1206138431" w:numId="155">
+    <w:abstractNumId w:val="11"/>
+  </w:num>
+  <w:num w16cid:durableId="441342292" w:numId="156">
+    <w:abstractNumId w:val="11"/>
+  </w:num>
+  <w:num w16cid:durableId="1291008948" w:numId="157">
+    <w:abstractNumId w:val="12"/>
+    <w:lvlOverride w:ilvl="0">
+      <w:startOverride w:val="1"/>
+    </w:lvlOverride>
+    <w:lvlOverride w:ilvl="1">
+      <w:startOverride w:val="1"/>
+    </w:lvlOverride>
+    <w:lvlOverride w:ilvl="2">
+      <w:startOverride w:val="1"/>
+    </w:lvlOverride>
+    <w:lvlOverride w:ilvl="3">
+      <w:startOverride w:val="1"/>
+    </w:lvlOverride>
+    <w:lvlOverride w:ilvl="4">
+      <w:startOverride w:val="1"/>
+    </w:lvlOverride>
+    <w:lvlOverride w:ilvl="5">
+      <w:startOverride w:val="1"/>
+    </w:lvlOverride>
+    <w:lvlOverride w:ilvl="6">
+      <w:startOverride w:val="1"/>
+    </w:lvlOverride>
+    <w:lvlOverride w:ilvl="7">
+      <w:startOverride w:val="1"/>
+    </w:lvlOverride>
+    <w:lvlOverride w:ilvl="8">
+      <w:startOverride w:val="1"/>
+    </w:lvlOverride>
+  </w:num>
+  <w:num w16cid:durableId="1320689651" w:numId="158">
+    <w:abstractNumId w:val="11"/>
+  </w:num>
+  <w:num w16cid:durableId="2103259062" w:numId="159">
+    <w:abstractNumId w:val="11"/>
+  </w:num>
+  <w:num w16cid:durableId="2108036656" w:numId="160">
+    <w:abstractNumId w:val="11"/>
+  </w:num>
+  <w:num w16cid:durableId="318727181" w:numId="161">
+    <w:abstractNumId w:val="11"/>
+  </w:num>
+  <w:num w16cid:durableId="1393625921" w:numId="162">
+    <w:abstractNumId w:val="11"/>
+  </w:num>
   <w:num w:numId="1000">
     <w:abstractNumId w:val="990"/>
   </w:num>
@@ -7440,9 +7718,6 @@
     <w:abstractNumId w:val="991"/>
   </w:num>
   <w:num w:numId="1007">
-    <w:abstractNumId w:val="991"/>
-  </w:num>
-  <w:num w:numId="1008">
     <w:abstractNumId w:val="991"/>
   </w:num>
 </w:numbering>

</xml_diff>